<commit_message>
R1 to journal submitted
</commit_message>
<xml_diff>
--- a/Journal-manuscript/Editoral-correspondance/Cover letter.docx
+++ b/Journal-manuscript/Editoral-correspondance/Cover letter.docx
@@ -4,70 +4,27 @@
   <w:body>
     <w:p>
       <w:pPr>
-        <w:spacing w:line="276" w:lineRule="auto"/>
-        <w:rPr>
-          <w:rFonts w:ascii="Times New Roman" w:eastAsia="Times New Roman" w:hAnsi="Times New Roman" w:cs="Times New Roman"/>
+        <w:rPr>
+          <w:rFonts w:ascii="Times New Roman" w:hAnsi="Times New Roman" w:cs="Times New Roman"/>
         </w:rPr>
       </w:pPr>
       <w:r>
         <w:rPr>
-          <w:rFonts w:ascii="Times New Roman" w:eastAsia="Times New Roman" w:hAnsi="Times New Roman" w:cs="Times New Roman"/>
-          <w:color w:val="000000"/>
-          <w:shd w:val="clear" w:color="auto" w:fill="FFFFFF"/>
-        </w:rPr>
-        <w:t xml:space="preserve">Dear </w:t>
-      </w:r>
-      <w:proofErr w:type="gramStart"/>
-      <w:r>
-        <w:rPr>
-          <w:rFonts w:ascii="Times New Roman" w:eastAsia="Times New Roman" w:hAnsi="Times New Roman" w:cs="Times New Roman"/>
-          <w:color w:val="000000"/>
-          <w:shd w:val="clear" w:color="auto" w:fill="FFFFFF"/>
-        </w:rPr>
-        <w:t>Dr.</w:t>
-      </w:r>
-      <w:proofErr w:type="gramEnd"/>
-      <w:r>
-        <w:rPr>
-          <w:rFonts w:ascii="Times New Roman" w:eastAsia="Times New Roman" w:hAnsi="Times New Roman" w:cs="Times New Roman"/>
-          <w:color w:val="000000"/>
-          <w:shd w:val="clear" w:color="auto" w:fill="FFFFFF"/>
-        </w:rPr>
-        <w:t xml:space="preserve"> </w:t>
+          <w:rFonts w:ascii="Times New Roman" w:hAnsi="Times New Roman" w:cs="Times New Roman"/>
+        </w:rPr>
+        <w:t xml:space="preserve">Dear special issue editors Dr. Martínez-Díaz, Dr. Al Haddad, and Dr. </w:t>
       </w:r>
       <w:proofErr w:type="spellStart"/>
       <w:r>
         <w:rPr>
-          <w:rFonts w:ascii="Times New Roman" w:eastAsia="Times New Roman" w:hAnsi="Times New Roman" w:cs="Times New Roman"/>
-          <w:color w:val="000000"/>
-          <w:shd w:val="clear" w:color="auto" w:fill="FFFFFF"/>
-        </w:rPr>
-        <w:t>Delmelle</w:t>
+          <w:rFonts w:ascii="Times New Roman" w:hAnsi="Times New Roman" w:cs="Times New Roman"/>
+        </w:rPr>
+        <w:t>Abouelela</w:t>
       </w:r>
       <w:proofErr w:type="spellEnd"/>
       <w:r>
         <w:rPr>
-          <w:rFonts w:ascii="Times New Roman" w:eastAsia="Times New Roman" w:hAnsi="Times New Roman" w:cs="Times New Roman"/>
-          <w:color w:val="000000"/>
-          <w:shd w:val="clear" w:color="auto" w:fill="FFFFFF"/>
-        </w:rPr>
-        <w:t xml:space="preserve"> and Dr. </w:t>
-      </w:r>
-      <w:proofErr w:type="spellStart"/>
-      <w:r>
-        <w:rPr>
-          <w:rFonts w:ascii="Times New Roman" w:eastAsia="Times New Roman" w:hAnsi="Times New Roman" w:cs="Times New Roman"/>
-          <w:color w:val="000000"/>
-          <w:shd w:val="clear" w:color="auto" w:fill="FFFFFF"/>
-        </w:rPr>
-        <w:t>Zuidgeest</w:t>
-      </w:r>
-      <w:proofErr w:type="spellEnd"/>
-      <w:r>
-        <w:rPr>
-          <w:rFonts w:ascii="Times New Roman" w:eastAsia="Times New Roman" w:hAnsi="Times New Roman" w:cs="Times New Roman"/>
-          <w:color w:val="000000"/>
-          <w:shd w:val="clear" w:color="auto" w:fill="FFFFFF"/>
+          <w:rFonts w:ascii="Times New Roman" w:hAnsi="Times New Roman" w:cs="Times New Roman"/>
         </w:rPr>
         <w:t>,</w:t>
       </w:r>
@@ -92,7 +49,43 @@
         <w:rPr>
           <w:rFonts w:ascii="Times New Roman" w:hAnsi="Times New Roman" w:cs="Times New Roman"/>
         </w:rPr>
-        <w:t>It is with great pleasure that I write, on behalf on my co-authors</w:t>
+        <w:t>It is with great pleasure that I write</w:t>
+      </w:r>
+      <w:r>
+        <w:rPr>
+          <w:rFonts w:ascii="Times New Roman" w:hAnsi="Times New Roman" w:cs="Times New Roman"/>
+        </w:rPr>
+        <w:t xml:space="preserve"> to you,</w:t>
+      </w:r>
+      <w:r>
+        <w:rPr>
+          <w:rFonts w:ascii="Times New Roman" w:hAnsi="Times New Roman" w:cs="Times New Roman"/>
+        </w:rPr>
+        <w:t xml:space="preserve"> on behalf o</w:t>
+      </w:r>
+      <w:r>
+        <w:rPr>
+          <w:rFonts w:ascii="Times New Roman" w:hAnsi="Times New Roman" w:cs="Times New Roman"/>
+        </w:rPr>
+        <w:t>f</w:t>
+      </w:r>
+      <w:r>
+        <w:rPr>
+          <w:rFonts w:ascii="Times New Roman" w:hAnsi="Times New Roman" w:cs="Times New Roman"/>
+        </w:rPr>
+        <w:t xml:space="preserve"> my</w:t>
+      </w:r>
+      <w:r>
+        <w:rPr>
+          <w:rFonts w:ascii="Times New Roman" w:hAnsi="Times New Roman" w:cs="Times New Roman"/>
+        </w:rPr>
+        <w:t>self and my</w:t>
+      </w:r>
+      <w:r>
+        <w:rPr>
+          <w:rFonts w:ascii="Times New Roman" w:hAnsi="Times New Roman" w:cs="Times New Roman"/>
+        </w:rPr>
+        <w:t xml:space="preserve"> co-authors</w:t>
       </w:r>
       <w:r>
         <w:rPr>
@@ -104,25 +97,31 @@
         <w:rPr>
           <w:rFonts w:ascii="Times New Roman" w:hAnsi="Times New Roman" w:cs="Times New Roman"/>
         </w:rPr>
-        <w:t xml:space="preserve"> to submit our newly written manuscript entitled: “</w:t>
-      </w:r>
-      <w:r>
-        <w:rPr>
-          <w:rFonts w:ascii="Times New Roman" w:hAnsi="Times New Roman" w:cs="Times New Roman"/>
-        </w:rPr>
-        <w:t>Exploring mobility of care with measures of access: a case for</w:t>
-      </w:r>
-      <w:r>
-        <w:rPr>
-          <w:rFonts w:ascii="Times New Roman" w:hAnsi="Times New Roman" w:cs="Times New Roman"/>
-        </w:rPr>
         <w:t xml:space="preserve"> </w:t>
       </w:r>
       <w:r>
         <w:rPr>
           <w:rFonts w:ascii="Times New Roman" w:hAnsi="Times New Roman" w:cs="Times New Roman"/>
         </w:rPr>
-        <w:t>gender-mainstreaming accessibility analysis</w:t>
+        <w:t>regarding</w:t>
+      </w:r>
+      <w:r>
+        <w:rPr>
+          <w:rFonts w:ascii="Times New Roman" w:hAnsi="Times New Roman" w:cs="Times New Roman"/>
+        </w:rPr>
+        <w:t xml:space="preserve"> our newly written manuscript entitled: “</w:t>
+      </w:r>
+      <w:r>
+        <w:rPr>
+          <w:rFonts w:ascii="Times New Roman" w:hAnsi="Times New Roman" w:cs="Times New Roman"/>
+        </w:rPr>
+        <w:t>Exploring mobility of care with measures of access: a case for gender-mainstreaming</w:t>
+      </w:r>
+      <w:r>
+        <w:rPr>
+          <w:rFonts w:ascii="Times New Roman" w:hAnsi="Times New Roman" w:cs="Times New Roman"/>
+        </w:rPr>
+        <w:t xml:space="preserve"> accessibility analysis</w:t>
       </w:r>
       <w:r>
         <w:rPr>
@@ -149,6 +148,38 @@
           <w:iCs/>
         </w:rPr>
         <w:t>Journal of Transport Geography</w:t>
+      </w:r>
+      <w:r>
+        <w:rPr>
+          <w:rFonts w:ascii="Times New Roman" w:hAnsi="Times New Roman" w:cs="Times New Roman"/>
+        </w:rPr>
+        <w:t>.</w:t>
+      </w:r>
+      <w:r>
+        <w:rPr>
+          <w:rFonts w:ascii="Times New Roman" w:hAnsi="Times New Roman" w:cs="Times New Roman"/>
+        </w:rPr>
+        <w:t xml:space="preserve">  We believe it is a </w:t>
+      </w:r>
+      <w:r>
+        <w:rPr>
+          <w:rFonts w:ascii="Times New Roman" w:hAnsi="Times New Roman" w:cs="Times New Roman"/>
+        </w:rPr>
+        <w:t>good fit for your special issue</w:t>
+      </w:r>
+      <w:r>
+        <w:rPr>
+          <w:rFonts w:ascii="Times New Roman" w:hAnsi="Times New Roman" w:cs="Times New Roman"/>
+        </w:rPr>
+        <w:t xml:space="preserve"> </w:t>
+      </w:r>
+      <w:r>
+        <w:rPr>
+          <w:rFonts w:ascii="Times New Roman" w:hAnsi="Times New Roman" w:cs="Times New Roman"/>
+          <w:i/>
+          <w:iCs/>
+        </w:rPr>
+        <w:t>Gender Gap in Mobility: Geographical Dimension and Implications</w:t>
       </w:r>
       <w:r>
         <w:rPr>
@@ -240,21 +271,7 @@
         <w:rPr>
           <w:rFonts w:ascii="Times New Roman" w:hAnsi="Times New Roman" w:cs="Times New Roman"/>
         </w:rPr>
-        <w:t>), none have</w:t>
-      </w:r>
-      <w:proofErr w:type="spellStart"/>
-      <w:r>
-        <w:rPr>
-          <w:rFonts w:ascii="Times New Roman" w:hAnsi="Times New Roman" w:cs="Times New Roman"/>
-        </w:rPr>
-        <w:t xml:space="preserve"> </w:t>
-      </w:r>
-      <w:proofErr w:type="spellEnd"/>
-      <w:r>
-        <w:rPr>
-          <w:rFonts w:ascii="Times New Roman" w:hAnsi="Times New Roman" w:cs="Times New Roman"/>
-        </w:rPr>
-        <w:t xml:space="preserve">yet conducted a gender-mainstreamed accessibility analysis. </w:t>
+        <w:t xml:space="preserve">), none have yet conducted a gender-mainstreamed accessibility analysis. </w:t>
       </w:r>
       <w:r>
         <w:rPr>

</xml_diff>